<commit_message>
Modified definition of F(x)
</commit_message>
<xml_diff>
--- a/MyProblems/range_for_random_sequence.docx
+++ b/MyProblems/range_for_random_sequence.docx
@@ -70,11 +70,6 @@
     </w:p>
     <w:p/>
     <w:p>
-      <w:pPr>
-        <w:rPr>
-          <w:rFonts w:hint="eastAsia"/>
-        </w:rPr>
-      </w:pPr>
       <w:r>
         <w:rPr>
           <w:rFonts w:hint="eastAsia"/>
@@ -141,18 +136,15 @@
     <w:p>
       <w:pPr>
         <w:pStyle w:val="MTDisplayEquation"/>
-        <w:rPr>
-          <w:rFonts w:hint="eastAsia"/>
-        </w:rPr>
       </w:pPr>
       <w:r>
         <w:tab/>
       </w:r>
       <w:r>
         <w:rPr>
-          <w:position w:val="-32"/>
-        </w:rPr>
-        <w:object w:dxaOrig="2560" w:dyaOrig="760">
+          <w:position w:val="-52"/>
+        </w:rPr>
+        <w:object w:dxaOrig="2400" w:dyaOrig="1160">
           <v:shapetype id="_x0000_t75" coordsize="21600,21600" o:spt="75" o:preferrelative="t" path="m@4@5l@4@11@9@11@9@5xe" filled="f" stroked="f">
             <v:stroke joinstyle="miter"/>
             <v:formulas>
@@ -172,190 +164,178 @@
             <v:path o:extrusionok="f" gradientshapeok="t" o:connecttype="rect"/>
             <o:lock v:ext="edit" aspectratio="t"/>
           </v:shapetype>
-          <v:shape id="_x0000_i1025" type="#_x0000_t75" style="width:127.7pt;height:38.2pt" o:ole="">
+          <v:shape id="_x0000_i1025" type="#_x0000_t75" style="width:119.6pt;height:58.25pt" o:ole="">
             <v:imagedata r:id="rId7" o:title=""/>
           </v:shape>
-          <o:OLEObject Type="Embed" ProgID="Equation.DSMT4" ShapeID="_x0000_i1025" DrawAspect="Content" ObjectID="_1605158945" r:id="rId8"/>
+          <o:OLEObject Type="Embed" ProgID="Equation.DSMT4" ShapeID="_x0000_i1025" DrawAspect="Content" ObjectID="_1609128194" r:id="rId8"/>
         </w:object>
-      </w:r>
-      <w:r>
-        <w:t xml:space="preserve"> </w:t>
-      </w:r>
-    </w:p>
-    <w:p>
-      <w:pPr>
-        <w:rPr>
-          <w:rFonts w:hint="eastAsia"/>
-        </w:rPr>
-      </w:pPr>
-    </w:p>
-    <w:p>
-      <w:pPr>
-        <w:rPr>
-          <w:rFonts w:hint="eastAsia"/>
-        </w:rPr>
-      </w:pPr>
-      <w:r>
-        <w:rPr>
-          <w:rFonts w:hint="eastAsia"/>
-        </w:rPr>
-        <w:t xml:space="preserve">Let </w:t>
-      </w:r>
-      <w:r>
-        <w:rPr>
-          <w:rFonts w:hint="eastAsia"/>
-          <w:i/>
-        </w:rPr>
-        <w:t>R</w:t>
-      </w:r>
-      <w:r>
-        <w:rPr>
-          <w:rFonts w:hint="eastAsia"/>
-        </w:rPr>
-        <w:t xml:space="preserve"> be the </w:t>
-      </w:r>
-      <w:r>
-        <w:rPr>
-          <w:rFonts w:hint="eastAsia"/>
-        </w:rPr>
-        <w:t xml:space="preserve">range for this random variables (difference </w:t>
-      </w:r>
-      <w:r>
-        <w:rPr>
-          <w:rFonts w:hint="eastAsia"/>
-        </w:rPr>
-        <w:t>between</w:t>
-      </w:r>
-      <w:r>
-        <w:rPr>
-          <w:rFonts w:hint="eastAsia"/>
-        </w:rPr>
-        <w:t xml:space="preserve"> maximum and minimum)</w:t>
-      </w:r>
-      <w:r>
-        <w:rPr>
-          <w:rFonts w:hint="eastAsia"/>
-        </w:rPr>
-        <w:t>.</w:t>
-      </w:r>
-      <w:r>
-        <w:rPr>
-          <w:rFonts w:hint="eastAsia"/>
-        </w:rPr>
-        <w:t xml:space="preserve"> </w:t>
-      </w:r>
-      <w:r>
-        <w:rPr>
-          <w:rFonts w:hint="eastAsia"/>
-        </w:rPr>
-        <w:t>Let</w:t>
-      </w:r>
-      <w:r>
-        <w:rPr>
-          <w:rFonts w:hint="eastAsia"/>
-        </w:rPr>
-        <w:t xml:space="preserve"> </w:t>
-      </w:r>
-      <w:r>
-        <w:rPr>
-          <w:rFonts w:hint="eastAsia"/>
-          <w:i/>
-        </w:rPr>
-        <w:t>E</w:t>
-      </w:r>
-      <w:r>
-        <w:rPr>
-          <w:rFonts w:hint="eastAsia"/>
-        </w:rPr>
-        <w:t>(</w:t>
-      </w:r>
-      <w:r>
-        <w:rPr>
-          <w:rFonts w:hint="eastAsia"/>
-          <w:i/>
-        </w:rPr>
-        <w:t>n</w:t>
-      </w:r>
-      <w:r>
-        <w:rPr>
-          <w:rFonts w:hint="eastAsia"/>
-        </w:rPr>
-        <w:t xml:space="preserve">) </w:t>
-      </w:r>
-      <w:r>
-        <w:rPr>
-          <w:rFonts w:hint="eastAsia"/>
-        </w:rPr>
-        <w:t xml:space="preserve">be </w:t>
-      </w:r>
-      <w:r>
-        <w:t xml:space="preserve">the </w:t>
-      </w:r>
-      <w:r>
-        <w:rPr>
-          <w:bCs/>
-        </w:rPr>
-        <w:t>expected value</w:t>
-      </w:r>
-      <w:r>
-        <w:t xml:space="preserve"> of </w:t>
-      </w:r>
-      <w:r>
-        <w:rPr>
-          <w:rFonts w:hint="eastAsia"/>
-          <w:i/>
-        </w:rPr>
-        <w:t>R</w:t>
-      </w:r>
-      <w:r>
-        <w:rPr>
-          <w:rFonts w:hint="eastAsia"/>
-        </w:rPr>
-        <w:t>.</w:t>
-      </w:r>
-      <w:r>
-        <w:rPr>
-          <w:rFonts w:hint="eastAsia"/>
-        </w:rPr>
-        <w:t xml:space="preserve"> Obviously </w:t>
-      </w:r>
-      <w:r>
-        <w:rPr>
-          <w:rFonts w:hint="eastAsia"/>
-          <w:i/>
-        </w:rPr>
-        <w:t>E</w:t>
-      </w:r>
-      <w:r>
-        <w:rPr>
-          <w:rFonts w:hint="eastAsia"/>
-        </w:rPr>
-        <w:t>(</w:t>
-      </w:r>
-      <w:r>
-        <w:rPr>
-          <w:rFonts w:hint="eastAsia"/>
-          <w:i/>
-        </w:rPr>
-        <w:t>n</w:t>
-      </w:r>
-      <w:r>
-        <w:rPr>
-          <w:rFonts w:hint="eastAsia"/>
-        </w:rPr>
-        <w:t xml:space="preserve">) is between 0 and 1, </w:t>
-      </w:r>
-      <w:r>
-        <w:t>furthermore</w:t>
-      </w:r>
-      <w:r>
-        <w:rPr>
-          <w:rFonts w:hint="eastAsia"/>
-        </w:rPr>
-        <w:t xml:space="preserve"> it</w:t>
       </w:r>
       <w:bookmarkStart w:id="0" w:name="_GoBack"/>
       <w:bookmarkEnd w:id="0"/>
+    </w:p>
+    <w:p/>
+    <w:p>
+      <w:r>
+        <w:rPr>
+          <w:rFonts w:hint="eastAsia"/>
+        </w:rPr>
+        <w:t xml:space="preserve">Let </w:t>
+      </w:r>
+      <w:r>
+        <w:rPr>
+          <w:rFonts w:hint="eastAsia"/>
+          <w:i/>
+        </w:rPr>
+        <w:t>R</w:t>
+      </w:r>
+      <w:r>
+        <w:rPr>
+          <w:rFonts w:hint="eastAsia"/>
+        </w:rPr>
+        <w:t xml:space="preserve"> be the </w:t>
+      </w:r>
+      <w:r>
+        <w:rPr>
+          <w:rFonts w:hint="eastAsia"/>
+        </w:rPr>
+        <w:t xml:space="preserve">range for this random variables (difference </w:t>
+      </w:r>
+      <w:r>
+        <w:rPr>
+          <w:rFonts w:hint="eastAsia"/>
+        </w:rPr>
+        <w:t>between</w:t>
+      </w:r>
+      <w:r>
+        <w:rPr>
+          <w:rFonts w:hint="eastAsia"/>
+        </w:rPr>
+        <w:t xml:space="preserve"> maximum and minimum)</w:t>
+      </w:r>
+      <w:r>
+        <w:rPr>
+          <w:rFonts w:hint="eastAsia"/>
+        </w:rPr>
+        <w:t>.</w:t>
+      </w:r>
+      <w:r>
+        <w:rPr>
+          <w:rFonts w:hint="eastAsia"/>
+        </w:rPr>
+        <w:t xml:space="preserve"> </w:t>
+      </w:r>
+      <w:r>
+        <w:rPr>
+          <w:rFonts w:hint="eastAsia"/>
+        </w:rPr>
+        <w:t>Let</w:t>
+      </w:r>
+      <w:r>
+        <w:rPr>
+          <w:rFonts w:hint="eastAsia"/>
+        </w:rPr>
+        <w:t xml:space="preserve"> </w:t>
+      </w:r>
+      <w:proofErr w:type="gramStart"/>
+      <w:r>
+        <w:rPr>
+          <w:rFonts w:hint="eastAsia"/>
+          <w:i/>
+        </w:rPr>
+        <w:t>E</w:t>
+      </w:r>
+      <w:r>
+        <w:rPr>
+          <w:rFonts w:hint="eastAsia"/>
+        </w:rPr>
+        <w:t>(</w:t>
+      </w:r>
+      <w:proofErr w:type="gramEnd"/>
+      <w:r>
+        <w:rPr>
+          <w:rFonts w:hint="eastAsia"/>
+          <w:i/>
+        </w:rPr>
+        <w:t>n</w:t>
+      </w:r>
+      <w:r>
+        <w:rPr>
+          <w:rFonts w:hint="eastAsia"/>
+        </w:rPr>
+        <w:t xml:space="preserve">) </w:t>
+      </w:r>
+      <w:r>
+        <w:rPr>
+          <w:rFonts w:hint="eastAsia"/>
+        </w:rPr>
+        <w:t xml:space="preserve">be </w:t>
+      </w:r>
+      <w:r>
+        <w:t xml:space="preserve">the </w:t>
+      </w:r>
+      <w:r>
+        <w:rPr>
+          <w:bCs/>
+        </w:rPr>
+        <w:t>expected value</w:t>
+      </w:r>
+      <w:r>
+        <w:t xml:space="preserve"> of </w:t>
+      </w:r>
+      <w:r>
+        <w:rPr>
+          <w:rFonts w:hint="eastAsia"/>
+          <w:i/>
+        </w:rPr>
+        <w:t>R</w:t>
+      </w:r>
+      <w:r>
+        <w:rPr>
+          <w:rFonts w:hint="eastAsia"/>
+        </w:rPr>
+        <w:t>.</w:t>
+      </w:r>
+      <w:r>
+        <w:rPr>
+          <w:rFonts w:hint="eastAsia"/>
+        </w:rPr>
+        <w:t xml:space="preserve"> Obviously </w:t>
+      </w:r>
+      <w:r>
+        <w:rPr>
+          <w:rFonts w:hint="eastAsia"/>
+          <w:i/>
+        </w:rPr>
+        <w:t>E</w:t>
+      </w:r>
+      <w:r>
+        <w:rPr>
+          <w:rFonts w:hint="eastAsia"/>
+        </w:rPr>
+        <w:t>(</w:t>
+      </w:r>
+      <w:r>
+        <w:rPr>
+          <w:rFonts w:hint="eastAsia"/>
+          <w:i/>
+        </w:rPr>
+        <w:t>n</w:t>
+      </w:r>
+      <w:r>
+        <w:rPr>
+          <w:rFonts w:hint="eastAsia"/>
+        </w:rPr>
+        <w:t xml:space="preserve">) is between 0 and 1, </w:t>
+      </w:r>
+      <w:r>
+        <w:t>furthermore</w:t>
+      </w:r>
+      <w:r>
+        <w:rPr>
+          <w:rFonts w:hint="eastAsia"/>
+        </w:rPr>
+        <w:t xml:space="preserve"> it</w:t>
+      </w:r>
       <w:r>
         <w:rPr>
           <w:rFonts w:hint="eastAsia"/>
@@ -380,6 +360,7 @@
         </w:rPr>
         <w:t xml:space="preserve"> </w:t>
       </w:r>
+      <w:proofErr w:type="gramStart"/>
       <w:r>
         <w:rPr>
           <w:rFonts w:hint="eastAsia"/>
@@ -391,7 +372,14 @@
         <w:rPr>
           <w:rFonts w:hint="eastAsia"/>
         </w:rPr>
-        <w:t xml:space="preserve">(2) = 4/15 and </w:t>
+        <w:t>(</w:t>
+      </w:r>
+      <w:proofErr w:type="gramEnd"/>
+      <w:r>
+        <w:rPr>
+          <w:rFonts w:hint="eastAsia"/>
+        </w:rPr>
+        <w:t xml:space="preserve">2) = 4/15 and </w:t>
       </w:r>
       <w:r>
         <w:rPr>
@@ -407,14 +395,8 @@
         <w:t>(3) = 2/5.</w:t>
       </w:r>
     </w:p>
+    <w:p/>
     <w:p>
-      <w:pPr>
-        <w:rPr>
-          <w:rFonts w:hint="eastAsia"/>
-        </w:rPr>
-      </w:pPr>
-    </w:p>
-    <w:p>
       <w:r>
         <w:t>Find</w:t>
       </w:r>
@@ -424,6 +406,7 @@
         </w:rPr>
         <w:t xml:space="preserve"> </w:t>
       </w:r>
+      <w:proofErr w:type="gramStart"/>
       <w:r>
         <w:rPr>
           <w:rFonts w:hint="eastAsia"/>
@@ -435,7 +418,14 @@
         <w:rPr>
           <w:rFonts w:hint="eastAsia"/>
         </w:rPr>
-        <w:t>(20)</w:t>
+        <w:t>(</w:t>
+      </w:r>
+      <w:proofErr w:type="gramEnd"/>
+      <w:r>
+        <w:rPr>
+          <w:rFonts w:hint="eastAsia"/>
+        </w:rPr>
+        <w:t>20)</w:t>
       </w:r>
       <w:r>
         <w:t>.</w:t>
@@ -491,6 +481,7 @@
         </w:rPr>
         <w:t xml:space="preserve"> </w:t>
       </w:r>
+      <w:proofErr w:type="spellStart"/>
       <w:r>
         <w:rPr>
           <w:rFonts w:hint="eastAsia"/>
@@ -498,6 +489,7 @@
         </w:rPr>
         <w:t>baihacker</w:t>
       </w:r>
+      <w:proofErr w:type="spellEnd"/>
       <w:r>
         <w:rPr>
           <w:rFonts w:hint="eastAsia"/>

</xml_diff>